<commit_message>
Text + colour updates
</commit_message>
<xml_diff>
--- a/Doc1.docx
+++ b/Doc1.docx
@@ -9,26 +9,26 @@
           <w:noProof/>
         </w:rPr>
         <w:drawing>
-          <wp:anchor distT="0" distB="0" distL="114300" distR="114300" simplePos="0" relativeHeight="251657215" behindDoc="1" locked="0" layoutInCell="1" allowOverlap="1" wp14:anchorId="31658D32" wp14:editId="22465303">
+          <wp:anchor distT="0" distB="0" distL="114300" distR="114300" simplePos="0" relativeHeight="251661312" behindDoc="1" locked="0" layoutInCell="1" allowOverlap="1" wp14:anchorId="0AD2E654" wp14:editId="1525E73B">
             <wp:simplePos x="0" y="0"/>
             <wp:positionH relativeFrom="margin">
-              <wp:posOffset>254000</wp:posOffset>
+              <wp:align>center</wp:align>
             </wp:positionH>
             <wp:positionV relativeFrom="paragraph">
-              <wp:posOffset>4721860</wp:posOffset>
+              <wp:posOffset>3153410</wp:posOffset>
             </wp:positionV>
-            <wp:extent cx="5716905" cy="3852545"/>
-            <wp:effectExtent l="0" t="0" r="0" b="0"/>
+            <wp:extent cx="5344160" cy="3601720"/>
+            <wp:effectExtent l="0" t="0" r="8890" b="0"/>
             <wp:wrapTight wrapText="bothSides">
               <wp:wrapPolygon edited="0">
                 <wp:start x="0" y="0"/>
-                <wp:lineTo x="0" y="21468"/>
-                <wp:lineTo x="21521" y="21468"/>
-                <wp:lineTo x="21521" y="0"/>
+                <wp:lineTo x="0" y="21478"/>
+                <wp:lineTo x="21559" y="21478"/>
+                <wp:lineTo x="21559" y="0"/>
                 <wp:lineTo x="0" y="0"/>
               </wp:wrapPolygon>
             </wp:wrapTight>
-            <wp:docPr id="2" name="Picture 2"/>
+            <wp:docPr id="9" name="Picture 9"/>
             <wp:cNvGraphicFramePr>
               <a:graphicFrameLocks xmlns:a="http://schemas.openxmlformats.org/drawingml/2006/main" noChangeAspect="1"/>
             </wp:cNvGraphicFramePr>
@@ -50,13 +50,92 @@
                         </a:ext>
                       </a:extLst>
                     </a:blip>
-                    <a:srcRect r="685"/>
+                    <a:srcRect l="14335" r="8326"/>
                     <a:stretch/>
                   </pic:blipFill>
                   <pic:spPr bwMode="auto">
                     <a:xfrm>
                       <a:off x="0" y="0"/>
-                      <a:ext cx="5716905" cy="3852545"/>
+                      <a:ext cx="5344160" cy="3601720"/>
+                    </a:xfrm>
+                    <a:prstGeom prst="rect">
+                      <a:avLst/>
+                    </a:prstGeom>
+                    <a:noFill/>
+                    <a:ln>
+                      <a:noFill/>
+                    </a:ln>
+                    <a:extLst>
+                      <a:ext uri="{53640926-AAD7-44D8-BBD7-CCE9431645EC}">
+                        <a14:shadowObscured xmlns:a14="http://schemas.microsoft.com/office/drawing/2010/main"/>
+                      </a:ext>
+                    </a:extLst>
+                  </pic:spPr>
+                </pic:pic>
+              </a:graphicData>
+            </a:graphic>
+            <wp14:sizeRelH relativeFrom="page">
+              <wp14:pctWidth>0</wp14:pctWidth>
+            </wp14:sizeRelH>
+            <wp14:sizeRelV relativeFrom="page">
+              <wp14:pctHeight>0</wp14:pctHeight>
+            </wp14:sizeRelV>
+          </wp:anchor>
+        </w:drawing>
+      </w:r>
+      <w:r>
+        <w:rPr>
+          <w:noProof/>
+        </w:rPr>
+        <w:drawing>
+          <wp:anchor distT="0" distB="0" distL="114300" distR="114300" simplePos="0" relativeHeight="251660288" behindDoc="1" locked="0" layoutInCell="1" allowOverlap="1" wp14:anchorId="35539B2D" wp14:editId="71CE8BB7">
+            <wp:simplePos x="0" y="0"/>
+            <wp:positionH relativeFrom="margin">
+              <wp:posOffset>168275</wp:posOffset>
+            </wp:positionH>
+            <wp:positionV relativeFrom="paragraph">
+              <wp:posOffset>1682115</wp:posOffset>
+            </wp:positionV>
+            <wp:extent cx="5346700" cy="3595370"/>
+            <wp:effectExtent l="0" t="0" r="6350" b="5080"/>
+            <wp:wrapTight wrapText="bothSides">
+              <wp:wrapPolygon edited="0">
+                <wp:start x="0" y="0"/>
+                <wp:lineTo x="0" y="21516"/>
+                <wp:lineTo x="21549" y="21516"/>
+                <wp:lineTo x="21549" y="0"/>
+                <wp:lineTo x="0" y="0"/>
+              </wp:wrapPolygon>
+            </wp:wrapTight>
+            <wp:docPr id="8" name="Picture 8"/>
+            <wp:cNvGraphicFramePr>
+              <a:graphicFrameLocks xmlns:a="http://schemas.openxmlformats.org/drawingml/2006/main" noChangeAspect="1"/>
+            </wp:cNvGraphicFramePr>
+            <a:graphic xmlns:a="http://schemas.openxmlformats.org/drawingml/2006/main">
+              <a:graphicData uri="http://schemas.openxmlformats.org/drawingml/2006/picture">
+                <pic:pic xmlns:pic="http://schemas.openxmlformats.org/drawingml/2006/picture">
+                  <pic:nvPicPr>
+                    <pic:cNvPr id="0" name="Picture 1"/>
+                    <pic:cNvPicPr>
+                      <a:picLocks noChangeAspect="1" noChangeArrowheads="1"/>
+                    </pic:cNvPicPr>
+                  </pic:nvPicPr>
+                  <pic:blipFill rotWithShape="1">
+                    <a:blip r:embed="rId4">
+                      <a:alphaModFix/>
+                      <a:extLst>
+                        <a:ext uri="{28A0092B-C50C-407E-A947-70E740481C1C}">
+                          <a14:useLocalDpi xmlns:a14="http://schemas.microsoft.com/office/drawing/2010/main" val="0"/>
+                        </a:ext>
+                      </a:extLst>
+                    </a:blip>
+                    <a:srcRect l="14484" r="8054"/>
+                    <a:stretch/>
+                  </pic:blipFill>
+                  <pic:spPr bwMode="auto">
+                    <a:xfrm>
+                      <a:off x="0" y="0"/>
+                      <a:ext cx="5346700" cy="3595370"/>
                     </a:xfrm>
                     <a:prstGeom prst="rect">
                       <a:avLst/>
@@ -85,6 +164,201 @@
       </w:r>
       <w:r>
         <w:br w:type="page"/>
+      </w:r>
+      <w:r>
+        <w:rPr>
+          <w:noProof/>
+        </w:rPr>
+        <w:lastRenderedPageBreak/>
+        <w:drawing>
+          <wp:anchor distT="0" distB="0" distL="114300" distR="114300" simplePos="0" relativeHeight="251657215" behindDoc="1" locked="0" layoutInCell="1" allowOverlap="1" wp14:anchorId="31658D32" wp14:editId="413617C8">
+            <wp:simplePos x="0" y="0"/>
+            <wp:positionH relativeFrom="margin">
+              <wp:posOffset>-885614</wp:posOffset>
+            </wp:positionH>
+            <wp:positionV relativeFrom="paragraph">
+              <wp:posOffset>1979083</wp:posOffset>
+            </wp:positionV>
+            <wp:extent cx="5342146" cy="3600000"/>
+            <wp:effectExtent l="0" t="0" r="0" b="635"/>
+            <wp:wrapTight wrapText="bothSides">
+              <wp:wrapPolygon edited="0">
+                <wp:start x="0" y="0"/>
+                <wp:lineTo x="0" y="21490"/>
+                <wp:lineTo x="21492" y="21490"/>
+                <wp:lineTo x="21492" y="0"/>
+                <wp:lineTo x="0" y="0"/>
+              </wp:wrapPolygon>
+            </wp:wrapTight>
+            <wp:docPr id="2" name="Picture 2"/>
+            <wp:cNvGraphicFramePr>
+              <a:graphicFrameLocks xmlns:a="http://schemas.openxmlformats.org/drawingml/2006/main" noChangeAspect="1"/>
+            </wp:cNvGraphicFramePr>
+            <a:graphic xmlns:a="http://schemas.openxmlformats.org/drawingml/2006/main">
+              <a:graphicData uri="http://schemas.openxmlformats.org/drawingml/2006/picture">
+                <pic:pic xmlns:pic="http://schemas.openxmlformats.org/drawingml/2006/picture">
+                  <pic:nvPicPr>
+                    <pic:cNvPr id="0" name="Picture 2"/>
+                    <pic:cNvPicPr>
+                      <a:picLocks noChangeAspect="1" noChangeArrowheads="1"/>
+                    </pic:cNvPicPr>
+                  </pic:nvPicPr>
+                  <pic:blipFill rotWithShape="1">
+                    <a:blip r:embed="rId5" cstate="print">
+                      <a:alphaModFix/>
+                      <a:extLst>
+                        <a:ext uri="{28A0092B-C50C-407E-A947-70E740481C1C}">
+                          <a14:useLocalDpi xmlns:a14="http://schemas.microsoft.com/office/drawing/2010/main" val="0"/>
+                        </a:ext>
+                      </a:extLst>
+                    </a:blip>
+                    <a:srcRect r="685"/>
+                    <a:stretch/>
+                  </pic:blipFill>
+                  <pic:spPr bwMode="auto">
+                    <a:xfrm>
+                      <a:off x="0" y="0"/>
+                      <a:ext cx="5342146" cy="3600000"/>
+                    </a:xfrm>
+                    <a:prstGeom prst="rect">
+                      <a:avLst/>
+                    </a:prstGeom>
+                    <a:noFill/>
+                    <a:ln>
+                      <a:noFill/>
+                    </a:ln>
+                    <a:extLst>
+                      <a:ext uri="{53640926-AAD7-44D8-BBD7-CCE9431645EC}">
+                        <a14:shadowObscured xmlns:a14="http://schemas.microsoft.com/office/drawing/2010/main"/>
+                      </a:ext>
+                    </a:extLst>
+                  </pic:spPr>
+                </pic:pic>
+              </a:graphicData>
+            </a:graphic>
+            <wp14:sizeRelH relativeFrom="page">
+              <wp14:pctWidth>0</wp14:pctWidth>
+            </wp14:sizeRelH>
+            <wp14:sizeRelV relativeFrom="page">
+              <wp14:pctHeight>0</wp14:pctHeight>
+            </wp14:sizeRelV>
+          </wp:anchor>
+        </w:drawing>
+      </w:r>
+      <w:r>
+        <w:rPr>
+          <w:noProof/>
+        </w:rPr>
+        <w:drawing>
+          <wp:anchor distT="0" distB="0" distL="114300" distR="114300" simplePos="0" relativeHeight="251659264" behindDoc="1" locked="0" layoutInCell="1" allowOverlap="1" wp14:anchorId="4372612B" wp14:editId="3B2302B0">
+            <wp:simplePos x="0" y="0"/>
+            <wp:positionH relativeFrom="margin">
+              <wp:posOffset>-257908</wp:posOffset>
+            </wp:positionH>
+            <wp:positionV relativeFrom="paragraph">
+              <wp:posOffset>-440</wp:posOffset>
+            </wp:positionV>
+            <wp:extent cx="5514975" cy="3676650"/>
+            <wp:effectExtent l="0" t="0" r="9525" b="0"/>
+            <wp:wrapTight wrapText="bothSides">
+              <wp:wrapPolygon edited="0">
+                <wp:start x="0" y="0"/>
+                <wp:lineTo x="0" y="21488"/>
+                <wp:lineTo x="21563" y="21488"/>
+                <wp:lineTo x="21563" y="0"/>
+                <wp:lineTo x="0" y="0"/>
+              </wp:wrapPolygon>
+            </wp:wrapTight>
+            <wp:docPr id="3" name="Picture 3" descr="Text&#10;&#10;Description automatically generated"/>
+            <wp:cNvGraphicFramePr>
+              <a:graphicFrameLocks xmlns:a="http://schemas.openxmlformats.org/drawingml/2006/main" noChangeAspect="1"/>
+            </wp:cNvGraphicFramePr>
+            <a:graphic xmlns:a="http://schemas.openxmlformats.org/drawingml/2006/main">
+              <a:graphicData uri="http://schemas.openxmlformats.org/drawingml/2006/picture">
+                <pic:pic xmlns:pic="http://schemas.openxmlformats.org/drawingml/2006/picture">
+                  <pic:nvPicPr>
+                    <pic:cNvPr id="3" name="Picture 3" descr="Text&#10;&#10;Description automatically generated"/>
+                    <pic:cNvPicPr/>
+                  </pic:nvPicPr>
+                  <pic:blipFill rotWithShape="1">
+                    <a:blip r:embed="rId6">
+                      <a:extLst>
+                        <a:ext uri="{28A0092B-C50C-407E-A947-70E740481C1C}">
+                          <a14:useLocalDpi xmlns:a14="http://schemas.microsoft.com/office/drawing/2010/main" val="0"/>
+                        </a:ext>
+                      </a:extLst>
+                    </a:blip>
+                    <a:srcRect l="15500" t="1032" r="15696" b="3971"/>
+                    <a:stretch/>
+                  </pic:blipFill>
+                  <pic:spPr bwMode="auto">
+                    <a:xfrm>
+                      <a:off x="0" y="0"/>
+                      <a:ext cx="5514975" cy="3676650"/>
+                    </a:xfrm>
+                    <a:prstGeom prst="rect">
+                      <a:avLst/>
+                    </a:prstGeom>
+                    <a:ln>
+                      <a:noFill/>
+                    </a:ln>
+                    <a:extLst>
+                      <a:ext uri="{53640926-AAD7-44D8-BBD7-CCE9431645EC}">
+                        <a14:shadowObscured xmlns:a14="http://schemas.microsoft.com/office/drawing/2010/main"/>
+                      </a:ext>
+                    </a:extLst>
+                  </pic:spPr>
+                </pic:pic>
+              </a:graphicData>
+            </a:graphic>
+            <wp14:sizeRelH relativeFrom="page">
+              <wp14:pctWidth>0</wp14:pctWidth>
+            </wp14:sizeRelH>
+            <wp14:sizeRelV relativeFrom="page">
+              <wp14:pctHeight>0</wp14:pctHeight>
+            </wp14:sizeRelV>
+          </wp:anchor>
+        </w:drawing>
+      </w:r>
+      <w:r>
+        <w:rPr>
+          <w:noProof/>
+        </w:rPr>
+        <w:drawing>
+          <wp:inline distT="0" distB="0" distL="0" distR="0" wp14:anchorId="118E6205" wp14:editId="59526E6A">
+            <wp:extent cx="5731510" cy="2767330"/>
+            <wp:effectExtent l="0" t="0" r="2540" b="0"/>
+            <wp:docPr id="4" name="Picture 4" descr="Text&#10;&#10;Description automatically generated"/>
+            <wp:cNvGraphicFramePr>
+              <a:graphicFrameLocks xmlns:a="http://schemas.openxmlformats.org/drawingml/2006/main" noChangeAspect="1"/>
+            </wp:cNvGraphicFramePr>
+            <a:graphic xmlns:a="http://schemas.openxmlformats.org/drawingml/2006/main">
+              <a:graphicData uri="http://schemas.openxmlformats.org/drawingml/2006/picture">
+                <pic:pic xmlns:pic="http://schemas.openxmlformats.org/drawingml/2006/picture">
+                  <pic:nvPicPr>
+                    <pic:cNvPr id="4" name="Picture 4" descr="Text&#10;&#10;Description automatically generated"/>
+                    <pic:cNvPicPr/>
+                  </pic:nvPicPr>
+                  <pic:blipFill>
+                    <a:blip r:embed="rId6"/>
+                    <a:stretch>
+                      <a:fillRect/>
+                    </a:stretch>
+                  </pic:blipFill>
+                  <pic:spPr>
+                    <a:xfrm>
+                      <a:off x="0" y="0"/>
+                      <a:ext cx="5731510" cy="2767330"/>
+                    </a:xfrm>
+                    <a:prstGeom prst="rect">
+                      <a:avLst/>
+                    </a:prstGeom>
+                  </pic:spPr>
+                </pic:pic>
+              </a:graphicData>
+            </a:graphic>
+          </wp:inline>
+        </w:drawing>
       </w:r>
     </w:p>
     <w:p/>
@@ -127,7 +401,7 @@
                     </pic:cNvPicPr>
                   </pic:nvPicPr>
                   <pic:blipFill>
-                    <a:blip r:embed="rId5" cstate="print">
+                    <a:blip r:embed="rId7" cstate="print">
                       <a:alphaModFix/>
                       <a:extLst>
                         <a:ext uri="{28A0092B-C50C-407E-A947-70E740481C1C}">
@@ -171,6 +445,9 @@
     </w:p>
     <w:p>
       <w:r>
+        <w:rPr>
+          <w:noProof/>
+        </w:rPr>
         <w:lastRenderedPageBreak/>
         <w:drawing>
           <wp:anchor distT="0" distB="0" distL="114300" distR="114300" simplePos="0" relativeHeight="251658240" behindDoc="1" locked="0" layoutInCell="1" allowOverlap="1" wp14:anchorId="208C08E1" wp14:editId="6BD77165">
@@ -218,7 +495,7 @@
                     </pic:cNvPicPr>
                   </pic:nvPicPr>
                   <pic:blipFill rotWithShape="1">
-                    <a:blip r:embed="rId6">
+                    <a:blip r:embed="rId8">
                       <a:alphaModFix/>
                       <a:extLst>
                         <a:ext uri="{28A0092B-C50C-407E-A947-70E740481C1C}">
@@ -671,6 +948,7 @@
   <w:style w:type="character" w:default="1" w:styleId="DefaultParagraphFont">
     <w:name w:val="Default Paragraph Font"/>
     <w:uiPriority w:val="1"/>
+    <w:semiHidden/>
     <w:unhideWhenUsed/>
   </w:style>
   <w:style w:type="table" w:default="1" w:styleId="TableNormal">

</xml_diff>